<commit_message>
new line graphs added
</commit_message>
<xml_diff>
--- a/Project 1- Netflix.docx
+++ b/Project 1- Netflix.docx
@@ -27,15 +27,7 @@
         <w:t>Team members</w:t>
       </w:r>
       <w:r>
-        <w:t xml:space="preserve">- Gauri Gupta, Tanya </w:t>
-      </w:r>
-      <w:proofErr w:type="spellStart"/>
-      <w:r>
-        <w:t>Qader</w:t>
-      </w:r>
-      <w:proofErr w:type="spellEnd"/>
-      <w:r>
-        <w:t xml:space="preserve">, Katie </w:t>
+        <w:t xml:space="preserve">- Gauri Gupta, Tanya Qader, Katie </w:t>
       </w:r>
       <w:r>
         <w:rPr>
@@ -45,17 +37,7 @@
           <w:szCs w:val="23"/>
           <w:shd w:val="clear" w:color="auto" w:fill="F8F8F8"/>
         </w:rPr>
-        <w:t>Nguyen</w:t>
-      </w:r>
-      <w:r>
-        <w:rPr>
-          <w:rFonts w:ascii="Arial" w:hAnsi="Arial" w:cs="Arial"/>
-          <w:color w:val="1D1C1D"/>
-          <w:sz w:val="23"/>
-          <w:szCs w:val="23"/>
-          <w:shd w:val="clear" w:color="auto" w:fill="F8F8F8"/>
-        </w:rPr>
-        <w:t>,</w:t>
+        <w:t>Nguyen,</w:t>
       </w:r>
       <w:r>
         <w:t xml:space="preserve"> Anjali Sagar</w:t>
@@ -70,7 +52,6 @@
         </w:rPr>
         <w:t>Project description/outline</w:t>
       </w:r>
-      <w:proofErr w:type="gramStart"/>
       <w:r>
         <w:rPr>
           <w:b/>
@@ -82,9 +63,8 @@
         <w:t xml:space="preserve"> </w:t>
       </w:r>
       <w:r>
-        <w:t xml:space="preserve"> Studying</w:t>
-      </w:r>
-      <w:proofErr w:type="gramEnd"/>
+        <w:t>Studying</w:t>
+      </w:r>
       <w:r>
         <w:t xml:space="preserve"> </w:t>
       </w:r>
@@ -105,79 +85,60 @@
         <w:t>Research questions to answer</w:t>
       </w:r>
       <w:r>
-        <w:t>-</w:t>
-      </w:r>
-    </w:p>
-    <w:p>
-      <w:r>
-        <w:t>What content is available in different countries?</w:t>
-      </w:r>
-    </w:p>
-    <w:p>
-      <w:r>
-        <w:t>Which genre is most watched?</w:t>
-      </w:r>
-    </w:p>
-    <w:p>
-      <w:r>
-        <w:t xml:space="preserve">Highest-rated movie in a particular year? </w:t>
-      </w:r>
-    </w:p>
-    <w:p>
-      <w:r>
-        <w:t xml:space="preserve">How many TV shows and movies are available for kids? </w:t>
-      </w:r>
-    </w:p>
-    <w:p>
-      <w:r>
-        <w:t>.</w:t>
-      </w:r>
-    </w:p>
-    <w:p>
-      <w:pPr>
-        <w:rPr>
-          <w:color w:val="FF0000"/>
-        </w:rPr>
-      </w:pPr>
-      <w:r>
-        <w:t xml:space="preserve">. </w:t>
-      </w:r>
-      <w:proofErr w:type="gramStart"/>
-      <w:r>
-        <w:rPr>
-          <w:color w:val="FF0000"/>
-        </w:rPr>
-        <w:t>(</w:t>
-      </w:r>
-      <w:proofErr w:type="gramEnd"/>
-      <w:r>
-        <w:rPr>
-          <w:color w:val="FF0000"/>
-        </w:rPr>
-        <w:t>More to be added)</w:t>
-      </w:r>
-    </w:p>
-    <w:p>
-      <w:r>
-        <w:t>.</w:t>
-      </w:r>
-    </w:p>
-    <w:p>
-      <w:r>
         <w:rPr>
           <w:b/>
           <w:bCs/>
         </w:rPr>
-        <w:t>Dataset to be used</w:t>
-      </w:r>
-      <w:r>
-        <w:t xml:space="preserve">- </w:t>
-      </w:r>
-      <w:r>
-        <w:t>N</w:t>
-      </w:r>
-      <w:r>
-        <w:t>etflix_titles.csv</w:t>
+        <w:t xml:space="preserve">: </w:t>
+      </w:r>
+      <w:r>
+        <w:t>-</w:t>
+      </w:r>
+    </w:p>
+    <w:p>
+      <w:r>
+        <w:t>What content is available in different countries?</w:t>
+      </w:r>
+    </w:p>
+    <w:p>
+      <w:r>
+        <w:t>Which genre is most watched?</w:t>
+      </w:r>
+    </w:p>
+    <w:p>
+      <w:r>
+        <w:t xml:space="preserve">Highest-rated movie in a particular year? </w:t>
+      </w:r>
+    </w:p>
+    <w:p>
+      <w:r>
+        <w:t xml:space="preserve">How many TV shows and movies are available for kids? </w:t>
+      </w:r>
+    </w:p>
+    <w:p>
+      <w:r>
+        <w:t>.</w:t>
+      </w:r>
+    </w:p>
+    <w:p>
+      <w:pPr>
+        <w:rPr>
+          <w:color w:val="FF0000"/>
+        </w:rPr>
+      </w:pPr>
+      <w:r>
+        <w:t xml:space="preserve">. </w:t>
+      </w:r>
+      <w:r>
+        <w:rPr>
+          <w:color w:val="FF0000"/>
+        </w:rPr>
+        <w:t>(More to be added)</w:t>
+      </w:r>
+    </w:p>
+    <w:p>
+      <w:r>
+        <w:t>.</w:t>
       </w:r>
     </w:p>
     <w:p>
@@ -186,27 +147,46 @@
           <w:b/>
           <w:bCs/>
         </w:rPr>
-        <w:t>A rough breakdown of tasks</w:t>
-      </w:r>
+        <w:t>Dataset to be used</w:t>
+      </w:r>
+      <w:r>
+        <w:t xml:space="preserve">- </w:t>
+      </w:r>
+      <w:r>
+        <w:t>N</w:t>
+      </w:r>
+      <w:r>
+        <w:t>etflix_titles.csv</w:t>
+      </w:r>
+    </w:p>
+    <w:p/>
+    <w:p>
       <w:r>
         <w:rPr>
           <w:b/>
           <w:bCs/>
         </w:rPr>
-        <w:t xml:space="preserve"> </w:t>
+        <w:t>A rough breakdown of tasks</w:t>
       </w:r>
       <w:r>
         <w:rPr>
           <w:b/>
           <w:bCs/>
         </w:rPr>
-        <w:t>–</w:t>
+        <w:t xml:space="preserve"> </w:t>
       </w:r>
       <w:r>
         <w:rPr>
           <w:b/>
           <w:bCs/>
         </w:rPr>
+        <w:t>–</w:t>
+      </w:r>
+      <w:r>
+        <w:rPr>
+          <w:b/>
+          <w:bCs/>
+        </w:rPr>
         <w:t xml:space="preserve"> </w:t>
       </w:r>
     </w:p>
@@ -231,6 +211,357 @@
         <w:t xml:space="preserve">Data Visualization-  </w:t>
       </w:r>
     </w:p>
+    <w:p/>
+    <w:p/>
+    <w:p/>
+    <w:p/>
+    <w:p/>
+    <w:p/>
+    <w:p/>
+    <w:p/>
+    <w:p>
+      <w:r>
+        <w:t>Question 1:</w:t>
+      </w:r>
+    </w:p>
+    <w:p/>
+    <w:p/>
+    <w:p>
+      <w:r>
+        <w:t>Findings:</w:t>
+      </w:r>
+    </w:p>
+    <w:p>
+      <w:r>
+        <w:rPr>
+          <w:noProof/>
+        </w:rPr>
+        <mc:AlternateContent>
+          <mc:Choice Requires="wps">
+            <w:drawing>
+              <wp:anchor distT="0" distB="0" distL="114300" distR="114300" simplePos="0" relativeHeight="251661312" behindDoc="0" locked="0" layoutInCell="1" allowOverlap="1" wp14:anchorId="6ED91090" wp14:editId="20B8D891">
+                <wp:simplePos x="0" y="0"/>
+                <wp:positionH relativeFrom="column">
+                  <wp:posOffset>2308483</wp:posOffset>
+                </wp:positionH>
+                <wp:positionV relativeFrom="paragraph">
+                  <wp:posOffset>1388454</wp:posOffset>
+                </wp:positionV>
+                <wp:extent cx="488092" cy="234778"/>
+                <wp:effectExtent l="0" t="0" r="0" b="0"/>
+                <wp:wrapNone/>
+                <wp:docPr id="6" name="Text Box 6"/>
+                <wp:cNvGraphicFramePr/>
+                <a:graphic xmlns:a="http://schemas.openxmlformats.org/drawingml/2006/main">
+                  <a:graphicData uri="http://schemas.microsoft.com/office/word/2010/wordprocessingShape">
+                    <wps:wsp>
+                      <wps:cNvSpPr txBox="1"/>
+                      <wps:spPr>
+                        <a:xfrm>
+                          <a:off x="0" y="0"/>
+                          <a:ext cx="488092" cy="234778"/>
+                        </a:xfrm>
+                        <a:prstGeom prst="rect">
+                          <a:avLst/>
+                        </a:prstGeom>
+                        <a:noFill/>
+                        <a:ln w="6350">
+                          <a:noFill/>
+                        </a:ln>
+                      </wps:spPr>
+                      <wps:txbx>
+                        <w:txbxContent>
+                          <w:p>
+                            <w:pPr>
+                              <w:rPr>
+                                <w:b/>
+                                <w:bCs/>
+                                <w:color w:val="FFFFFF" w:themeColor="background1"/>
+                              </w:rPr>
+                            </w:pPr>
+                            <w:r>
+                              <w:rPr>
+                                <w:b/>
+                                <w:bCs/>
+                                <w:color w:val="FFFFFF" w:themeColor="background1"/>
+                              </w:rPr>
+                              <w:t>1969</w:t>
+                            </w:r>
+                          </w:p>
+                        </w:txbxContent>
+                      </wps:txbx>
+                      <wps:bodyPr rot="0" spcFirstLastPara="0" vertOverflow="overflow" horzOverflow="overflow" vert="horz" wrap="square" lIns="91440" tIns="45720" rIns="91440" bIns="45720" numCol="1" spcCol="0" rtlCol="0" fromWordArt="0" anchor="t" anchorCtr="0" forceAA="0" compatLnSpc="1">
+                        <a:prstTxWarp prst="textNoShape">
+                          <a:avLst/>
+                        </a:prstTxWarp>
+                        <a:noAutofit/>
+                      </wps:bodyPr>
+                    </wps:wsp>
+                  </a:graphicData>
+                </a:graphic>
+                <wp14:sizeRelH relativeFrom="margin">
+                  <wp14:pctWidth>0</wp14:pctWidth>
+                </wp14:sizeRelH>
+                <wp14:sizeRelV relativeFrom="margin">
+                  <wp14:pctHeight>0</wp14:pctHeight>
+                </wp14:sizeRelV>
+              </wp:anchor>
+            </w:drawing>
+          </mc:Choice>
+          <mc:Fallback>
+            <w:pict>
+              <v:shapetype w14:anchorId="6ED91090" id="_x0000_t202" coordsize="21600,21600" o:spt="202" path="m,l,21600r21600,l21600,xe">
+                <v:stroke joinstyle="miter"/>
+                <v:path gradientshapeok="t" o:connecttype="rect"/>
+              </v:shapetype>
+              <v:shape id="Text Box 6" o:spid="_x0000_s1026" type="#_x0000_t202" style="position:absolute;margin-left:181.75pt;margin-top:109.35pt;width:38.45pt;height:18.5pt;z-index:251661312;visibility:visible;mso-wrap-style:square;mso-width-percent:0;mso-height-percent:0;mso-wrap-distance-left:9pt;mso-wrap-distance-top:0;mso-wrap-distance-right:9pt;mso-wrap-distance-bottom:0;mso-position-horizontal:absolute;mso-position-horizontal-relative:text;mso-position-vertical:absolute;mso-position-vertical-relative:text;mso-width-percent:0;mso-height-percent:0;mso-width-relative:margin;mso-height-relative:margin;v-text-anchor:top" o:gfxdata="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" filled="f" stroked="f" strokeweight=".5pt">
+                <v:textbox>
+                  <w:txbxContent>
+                    <w:p>
+                      <w:pPr>
+                        <w:rPr>
+                          <w:b/>
+                          <w:bCs/>
+                          <w:color w:val="FFFFFF" w:themeColor="background1"/>
+                        </w:rPr>
+                      </w:pPr>
+                      <w:r>
+                        <w:rPr>
+                          <w:b/>
+                          <w:bCs/>
+                          <w:color w:val="FFFFFF" w:themeColor="background1"/>
+                        </w:rPr>
+                        <w:t>1969</w:t>
+                      </w:r>
+                    </w:p>
+                  </w:txbxContent>
+                </v:textbox>
+              </v:shape>
+            </w:pict>
+          </mc:Fallback>
+        </mc:AlternateContent>
+      </w:r>
+      <w:r>
+        <w:rPr>
+          <w:noProof/>
+        </w:rPr>
+        <mc:AlternateContent>
+          <mc:Choice Requires="wps">
+            <w:drawing>
+              <wp:anchor distT="0" distB="0" distL="114300" distR="114300" simplePos="0" relativeHeight="251659264" behindDoc="0" locked="0" layoutInCell="1" allowOverlap="1" wp14:anchorId="49AA8E0A" wp14:editId="21188CC4">
+                <wp:simplePos x="0" y="0"/>
+                <wp:positionH relativeFrom="column">
+                  <wp:posOffset>907364</wp:posOffset>
+                </wp:positionH>
+                <wp:positionV relativeFrom="paragraph">
+                  <wp:posOffset>334164</wp:posOffset>
+                </wp:positionV>
+                <wp:extent cx="488092" cy="234778"/>
+                <wp:effectExtent l="0" t="0" r="0" b="0"/>
+                <wp:wrapNone/>
+                <wp:docPr id="5" name="Text Box 5"/>
+                <wp:cNvGraphicFramePr/>
+                <a:graphic xmlns:a="http://schemas.openxmlformats.org/drawingml/2006/main">
+                  <a:graphicData uri="http://schemas.microsoft.com/office/word/2010/wordprocessingShape">
+                    <wps:wsp>
+                      <wps:cNvSpPr txBox="1"/>
+                      <wps:spPr>
+                        <a:xfrm>
+                          <a:off x="0" y="0"/>
+                          <a:ext cx="488092" cy="234778"/>
+                        </a:xfrm>
+                        <a:prstGeom prst="rect">
+                          <a:avLst/>
+                        </a:prstGeom>
+                        <a:noFill/>
+                        <a:ln w="6350">
+                          <a:noFill/>
+                        </a:ln>
+                      </wps:spPr>
+                      <wps:txbx>
+                        <w:txbxContent>
+                          <w:p>
+                            <w:pPr>
+                              <w:rPr>
+                                <w:b/>
+                                <w:bCs/>
+                                <w:color w:val="FFFFFF" w:themeColor="background1"/>
+                              </w:rPr>
+                            </w:pPr>
+                            <w:r>
+                              <w:rPr>
+                                <w:b/>
+                                <w:bCs/>
+                                <w:color w:val="FFFFFF" w:themeColor="background1"/>
+                              </w:rPr>
+                              <w:t>4265</w:t>
+                            </w:r>
+                          </w:p>
+                        </w:txbxContent>
+                      </wps:txbx>
+                      <wps:bodyPr rot="0" spcFirstLastPara="0" vertOverflow="overflow" horzOverflow="overflow" vert="horz" wrap="square" lIns="91440" tIns="45720" rIns="91440" bIns="45720" numCol="1" spcCol="0" rtlCol="0" fromWordArt="0" anchor="t" anchorCtr="0" forceAA="0" compatLnSpc="1">
+                        <a:prstTxWarp prst="textNoShape">
+                          <a:avLst/>
+                        </a:prstTxWarp>
+                        <a:noAutofit/>
+                      </wps:bodyPr>
+                    </wps:wsp>
+                  </a:graphicData>
+                </a:graphic>
+                <wp14:sizeRelH relativeFrom="margin">
+                  <wp14:pctWidth>0</wp14:pctWidth>
+                </wp14:sizeRelH>
+                <wp14:sizeRelV relativeFrom="margin">
+                  <wp14:pctHeight>0</wp14:pctHeight>
+                </wp14:sizeRelV>
+              </wp:anchor>
+            </w:drawing>
+          </mc:Choice>
+          <mc:Fallback>
+            <w:pict>
+              <v:shape w14:anchorId="49AA8E0A" id="Text Box 5" o:spid="_x0000_s1027" type="#_x0000_t202" style="position:absolute;margin-left:71.45pt;margin-top:26.3pt;width:38.45pt;height:18.5pt;z-index:251659264;visibility:visible;mso-wrap-style:square;mso-width-percent:0;mso-height-percent:0;mso-wrap-distance-left:9pt;mso-wrap-distance-top:0;mso-wrap-distance-right:9pt;mso-wrap-distance-bottom:0;mso-position-horizontal:absolute;mso-position-horizontal-relative:text;mso-position-vertical:absolute;mso-position-vertical-relative:text;mso-width-percent:0;mso-height-percent:0;mso-width-relative:margin;mso-height-relative:margin;v-text-anchor:top" o:gfxdata="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" filled="f" stroked="f" strokeweight=".5pt">
+                <v:textbox>
+                  <w:txbxContent>
+                    <w:p>
+                      <w:pPr>
+                        <w:rPr>
+                          <w:b/>
+                          <w:bCs/>
+                          <w:color w:val="FFFFFF" w:themeColor="background1"/>
+                        </w:rPr>
+                      </w:pPr>
+                      <w:r>
+                        <w:rPr>
+                          <w:b/>
+                          <w:bCs/>
+                          <w:color w:val="FFFFFF" w:themeColor="background1"/>
+                        </w:rPr>
+                        <w:t>4265</w:t>
+                      </w:r>
+                    </w:p>
+                  </w:txbxContent>
+                </v:textbox>
+              </v:shape>
+            </w:pict>
+          </mc:Fallback>
+        </mc:AlternateContent>
+      </w:r>
+      <w:r>
+        <w:rPr>
+          <w:noProof/>
+        </w:rPr>
+        <w:drawing>
+          <wp:inline distT="0" distB="0" distL="0" distR="0" wp14:anchorId="7794EF98" wp14:editId="78CA2968">
+            <wp:extent cx="3330872" cy="2601097"/>
+            <wp:effectExtent l="0" t="0" r="3175" b="8890"/>
+            <wp:docPr id="4" name="Picture 4"/>
+            <wp:cNvGraphicFramePr>
+              <a:graphicFrameLocks xmlns:a="http://schemas.openxmlformats.org/drawingml/2006/main" noChangeAspect="1"/>
+            </wp:cNvGraphicFramePr>
+            <a:graphic xmlns:a="http://schemas.openxmlformats.org/drawingml/2006/main">
+              <a:graphicData uri="http://schemas.openxmlformats.org/drawingml/2006/picture">
+                <pic:pic xmlns:pic="http://schemas.openxmlformats.org/drawingml/2006/picture">
+                  <pic:nvPicPr>
+                    <pic:cNvPr id="0" name="Picture 5"/>
+                    <pic:cNvPicPr>
+                      <a:picLocks noChangeAspect="1" noChangeArrowheads="1"/>
+                    </pic:cNvPicPr>
+                  </pic:nvPicPr>
+                  <pic:blipFill>
+                    <a:blip r:embed="rId4">
+                      <a:extLst>
+                        <a:ext uri="{28A0092B-C50C-407E-A947-70E740481C1C}">
+                          <a14:useLocalDpi xmlns:a14="http://schemas.microsoft.com/office/drawing/2010/main" val="0"/>
+                        </a:ext>
+                      </a:extLst>
+                    </a:blip>
+                    <a:srcRect/>
+                    <a:stretch>
+                      <a:fillRect/>
+                    </a:stretch>
+                  </pic:blipFill>
+                  <pic:spPr bwMode="auto">
+                    <a:xfrm>
+                      <a:off x="0" y="0"/>
+                      <a:ext cx="3337880" cy="2606569"/>
+                    </a:xfrm>
+                    <a:prstGeom prst="rect">
+                      <a:avLst/>
+                    </a:prstGeom>
+                    <a:noFill/>
+                    <a:ln>
+                      <a:noFill/>
+                    </a:ln>
+                  </pic:spPr>
+                </pic:pic>
+              </a:graphicData>
+            </a:graphic>
+          </wp:inline>
+        </w:drawing>
+      </w:r>
+      <w:r>
+        <w:rPr>
+          <w:noProof/>
+        </w:rPr>
+        <w:drawing>
+          <wp:inline distT="0" distB="0" distL="0" distR="0" wp14:anchorId="1083A95D" wp14:editId="22F21349">
+            <wp:extent cx="2588741" cy="2554884"/>
+            <wp:effectExtent l="0" t="0" r="2540" b="0"/>
+            <wp:docPr id="2" name="Picture 2"/>
+            <wp:cNvGraphicFramePr>
+              <a:graphicFrameLocks xmlns:a="http://schemas.openxmlformats.org/drawingml/2006/main" noChangeAspect="1"/>
+            </wp:cNvGraphicFramePr>
+            <a:graphic xmlns:a="http://schemas.openxmlformats.org/drawingml/2006/main">
+              <a:graphicData uri="http://schemas.openxmlformats.org/drawingml/2006/picture">
+                <pic:pic xmlns:pic="http://schemas.openxmlformats.org/drawingml/2006/picture">
+                  <pic:nvPicPr>
+                    <pic:cNvPr id="0" name="Picture 3"/>
+                    <pic:cNvPicPr>
+                      <a:picLocks noChangeAspect="1" noChangeArrowheads="1"/>
+                    </pic:cNvPicPr>
+                  </pic:nvPicPr>
+                  <pic:blipFill>
+                    <a:blip r:embed="rId5">
+                      <a:extLst>
+                        <a:ext uri="{28A0092B-C50C-407E-A947-70E740481C1C}">
+                          <a14:useLocalDpi xmlns:a14="http://schemas.microsoft.com/office/drawing/2010/main" val="0"/>
+                        </a:ext>
+                      </a:extLst>
+                    </a:blip>
+                    <a:srcRect/>
+                    <a:stretch>
+                      <a:fillRect/>
+                    </a:stretch>
+                  </pic:blipFill>
+                  <pic:spPr bwMode="auto">
+                    <a:xfrm>
+                      <a:off x="0" y="0"/>
+                      <a:ext cx="2596390" cy="2562433"/>
+                    </a:xfrm>
+                    <a:prstGeom prst="rect">
+                      <a:avLst/>
+                    </a:prstGeom>
+                    <a:noFill/>
+                    <a:ln>
+                      <a:noFill/>
+                    </a:ln>
+                  </pic:spPr>
+                </pic:pic>
+              </a:graphicData>
+            </a:graphic>
+          </wp:inline>
+        </w:drawing>
+      </w:r>
+    </w:p>
+    <w:p/>
+    <w:p/>
+    <w:p/>
+    <w:p/>
+    <w:p/>
+    <w:p/>
+    <w:p/>
+    <w:p/>
+    <w:p/>
     <w:sectPr>
       <w:pgSz w:w="12240" w:h="15840"/>
       <w:pgMar w:top="1440" w:right="1440" w:bottom="1440" w:left="1440" w:header="720" w:footer="720" w:gutter="0"/>

</xml_diff>